<commit_message>
chore(final): update final project submission report
</commit_message>
<xml_diff>
--- a/documents/cushing_final-project_fa24.docx
+++ b/documents/cushing_final-project_fa24.docx
@@ -117,12 +117,12 @@
           <wp:inline distB="114300" distT="114300" distL="114300" distR="114300">
             <wp:extent cx="5943600" cy="1625600"/>
             <wp:effectExtent b="0" l="0" r="0" t="0"/>
-            <wp:docPr id="5" name="image1.png"/>
+            <wp:docPr id="5" name="image2.png"/>
             <a:graphic>
               <a:graphicData uri="http://schemas.openxmlformats.org/drawingml/2006/picture">
                 <pic:pic>
                   <pic:nvPicPr>
-                    <pic:cNvPr id="0" name="image1.png"/>
+                    <pic:cNvPr id="0" name="image2.png"/>
                     <pic:cNvPicPr preferRelativeResize="0"/>
                   </pic:nvPicPr>
                   <pic:blipFill>
@@ -170,7 +170,228 @@
         <w:rPr>
           <w:rtl w:val="0"/>
         </w:rPr>
-        <w:t xml:space="preserve">Note that everything that was created to produce parts 1-4 of the project are contained in the above public GitHub repository. This includes but is not limited to images, screenshots, previous reports, source code, DDL physical/logical schemas, conceptual schemas, etc. For that reason I have only submitted this report document and referenced previous projects along with folders and files which are all located in the GitHub repository or previously submitted.</w:t>
+        <w:t xml:space="preserve">Note that everything that was created to produce parts 1-4 of the project are contained in the above public GitHub repository. This includes but is not limited to images, screenshots, previous reports, source code, DDL physical/logical schemas, conceptual schemas, etc. All files referenced in this report document are located in previously submitted reports or in the GitHub repository linked above which I briefly give an overview of below.</w:t>
+      </w:r>
+    </w:p>
+    <w:p>
+      <w:pPr>
+        <w:pStyle w:val="Heading3"/>
+        <w:rPr/>
+      </w:pPr>
+      <w:bookmarkStart w:colFirst="0" w:colLast="0" w:name="_7qwh9tyh6jcu" w:id="1"/>
+      <w:bookmarkEnd w:id="1"/>
+      <w:r>
+        <w:rPr>
+          <w:rtl w:val="0"/>
+        </w:rPr>
+        <w:t xml:space="preserve">Repository files</w:t>
+      </w:r>
+    </w:p>
+    <w:p>
+      <w:pPr>
+        <w:rPr/>
+      </w:pPr>
+      <w:r>
+        <w:rPr>
+          <w:rtl w:val="0"/>
+        </w:rPr>
+        <w:t xml:space="preserve">There are a lot of files and folders in the repository so here’s a high level description of all of them to help you better navigate through the code base if you would like to. All relevant files and folders to the work in this Project Part 4 are referenced in their respective sections as well.</w:t>
+      </w:r>
+    </w:p>
+    <w:p>
+      <w:pPr>
+        <w:rPr/>
+      </w:pPr>
+      <w:r>
+        <w:rPr>
+          <w:rtl w:val="0"/>
+        </w:rPr>
+      </w:r>
+    </w:p>
+    <w:p>
+      <w:pPr>
+        <w:numPr>
+          <w:ilvl w:val="0"/>
+          <w:numId w:val="7"/>
+        </w:numPr>
+        <w:ind w:left="720" w:hanging="360"/>
+        <w:rPr>
+          <w:u w:val="none"/>
+        </w:rPr>
+      </w:pPr>
+      <w:r>
+        <w:rPr>
+          <w:rtl w:val="0"/>
+        </w:rPr>
+        <w:t xml:space="preserve">/</w:t>
+      </w:r>
+      <w:r>
+        <w:rPr>
+          <w:rtl w:val="0"/>
+        </w:rPr>
+        <w:t xml:space="preserve">analytics (scripts using S3 automating uploading data and training models)</w:t>
+      </w:r>
+    </w:p>
+    <w:p>
+      <w:pPr>
+        <w:numPr>
+          <w:ilvl w:val="0"/>
+          <w:numId w:val="7"/>
+        </w:numPr>
+        <w:ind w:left="720" w:hanging="360"/>
+        <w:rPr>
+          <w:u w:val="none"/>
+        </w:rPr>
+      </w:pPr>
+      <w:r>
+        <w:rPr>
+          <w:rtl w:val="0"/>
+        </w:rPr>
+        <w:t xml:space="preserve">/documents (final documents submitted for each part of the project along the way)</w:t>
+      </w:r>
+    </w:p>
+    <w:p>
+      <w:pPr>
+        <w:numPr>
+          <w:ilvl w:val="0"/>
+          <w:numId w:val="7"/>
+        </w:numPr>
+        <w:ind w:left="720" w:hanging="360"/>
+        <w:rPr>
+          <w:u w:val="none"/>
+        </w:rPr>
+      </w:pPr>
+      <w:r>
+        <w:rPr>
+          <w:rtl w:val="0"/>
+        </w:rPr>
+        <w:t xml:space="preserve">/optimization (separate SQL files containing physical schema optimizations)</w:t>
+      </w:r>
+    </w:p>
+    <w:p>
+      <w:pPr>
+        <w:numPr>
+          <w:ilvl w:val="0"/>
+          <w:numId w:val="7"/>
+        </w:numPr>
+        <w:ind w:left="720" w:hanging="360"/>
+        <w:rPr>
+          <w:u w:val="none"/>
+        </w:rPr>
+      </w:pPr>
+      <w:r>
+        <w:rPr>
+          <w:rtl w:val="0"/>
+        </w:rPr>
+        <w:t xml:space="preserve">/prediction (early scripts used to train/predict logistic regression model)</w:t>
+      </w:r>
+    </w:p>
+    <w:p>
+      <w:pPr>
+        <w:numPr>
+          <w:ilvl w:val="0"/>
+          <w:numId w:val="7"/>
+        </w:numPr>
+        <w:ind w:left="720" w:hanging="360"/>
+        <w:rPr>
+          <w:u w:val="none"/>
+        </w:rPr>
+      </w:pPr>
+      <w:r>
+        <w:rPr>
+          <w:rtl w:val="0"/>
+        </w:rPr>
+        <w:t xml:space="preserve">/queries (some SQL files to help during development and testing)</w:t>
+      </w:r>
+    </w:p>
+    <w:p>
+      <w:pPr>
+        <w:numPr>
+          <w:ilvl w:val="0"/>
+          <w:numId w:val="7"/>
+        </w:numPr>
+        <w:ind w:left="720" w:hanging="360"/>
+        <w:rPr>
+          <w:u w:val="none"/>
+        </w:rPr>
+      </w:pPr>
+      <w:r>
+        <w:rPr>
+          <w:rtl w:val="0"/>
+        </w:rPr>
+        <w:t xml:space="preserve">/routes (code for routes implementing all of the use cases)</w:t>
+      </w:r>
+    </w:p>
+    <w:p>
+      <w:pPr>
+        <w:numPr>
+          <w:ilvl w:val="0"/>
+          <w:numId w:val="7"/>
+        </w:numPr>
+        <w:ind w:left="720" w:hanging="360"/>
+        <w:rPr>
+          <w:u w:val="none"/>
+        </w:rPr>
+      </w:pPr>
+      <w:r>
+        <w:rPr>
+          <w:rtl w:val="0"/>
+        </w:rPr>
+        <w:t xml:space="preserve">/schema (DDL files and conceptual schemas at each iteration)</w:t>
+      </w:r>
+    </w:p>
+    <w:p>
+      <w:pPr>
+        <w:numPr>
+          <w:ilvl w:val="0"/>
+          <w:numId w:val="7"/>
+        </w:numPr>
+        <w:ind w:left="720" w:hanging="360"/>
+        <w:rPr>
+          <w:u w:val="none"/>
+        </w:rPr>
+      </w:pPr>
+      <w:r>
+        <w:rPr>
+          <w:rtl w:val="0"/>
+        </w:rPr>
+        <w:t xml:space="preserve">/screenshots (all screenshots used across all project reports)</w:t>
+      </w:r>
+    </w:p>
+    <w:p>
+      <w:pPr>
+        <w:numPr>
+          <w:ilvl w:val="0"/>
+          <w:numId w:val="7"/>
+        </w:numPr>
+        <w:ind w:left="720" w:hanging="360"/>
+        <w:rPr>
+          <w:u w:val="none"/>
+        </w:rPr>
+      </w:pPr>
+      <w:r>
+        <w:rPr>
+          <w:rtl w:val="0"/>
+        </w:rPr>
+        <w:t xml:space="preserve">app.py (entry point for web application importing routes)</w:t>
+      </w:r>
+    </w:p>
+    <w:p>
+      <w:pPr>
+        <w:numPr>
+          <w:ilvl w:val="0"/>
+          <w:numId w:val="7"/>
+        </w:numPr>
+        <w:ind w:left="720" w:hanging="360"/>
+        <w:rPr>
+          <w:u w:val="none"/>
+        </w:rPr>
+      </w:pPr>
+      <w:r>
+        <w:rPr>
+          <w:rtl w:val="0"/>
+        </w:rPr>
+        <w:t xml:space="preserve">README.md (development setup documentation)</w:t>
       </w:r>
       <w:r>
         <w:rPr>
@@ -184,8 +405,8 @@
         <w:ind w:left="0" w:firstLine="0"/>
         <w:rPr/>
       </w:pPr>
-      <w:bookmarkStart w:colFirst="0" w:colLast="0" w:name="_ma43akxvdkn2" w:id="1"/>
-      <w:bookmarkEnd w:id="1"/>
+      <w:bookmarkStart w:colFirst="0" w:colLast="0" w:name="_ma43akxvdkn2" w:id="2"/>
+      <w:bookmarkEnd w:id="2"/>
       <w:r>
         <w:rPr>
           <w:rtl w:val="0"/>
@@ -245,8 +466,8 @@
         <w:pStyle w:val="Heading3"/>
         <w:rPr/>
       </w:pPr>
-      <w:bookmarkStart w:colFirst="0" w:colLast="0" w:name="_2u32dcip13y1" w:id="2"/>
-      <w:bookmarkEnd w:id="2"/>
+      <w:bookmarkStart w:colFirst="0" w:colLast="0" w:name="_2u32dcip13y1" w:id="3"/>
+      <w:bookmarkEnd w:id="3"/>
       <w:r>
         <w:rPr>
           <w:rtl w:val="0"/>
@@ -270,8 +491,8 @@
         <w:pStyle w:val="Heading4"/>
         <w:rPr/>
       </w:pPr>
-      <w:bookmarkStart w:colFirst="0" w:colLast="0" w:name="_4cp5et30h1al" w:id="3"/>
-      <w:bookmarkEnd w:id="3"/>
+      <w:bookmarkStart w:colFirst="0" w:colLast="0" w:name="_4cp5et30h1al" w:id="4"/>
+      <w:bookmarkEnd w:id="4"/>
       <w:r>
         <w:rPr>
           <w:rtl w:val="0"/>
@@ -379,7 +600,7 @@
       <w:pPr>
         <w:numPr>
           <w:ilvl w:val="0"/>
-          <w:numId w:val="8"/>
+          <w:numId w:val="9"/>
         </w:numPr>
         <w:ind w:left="720" w:hanging="360"/>
         <w:rPr>
@@ -397,7 +618,7 @@
       <w:pPr>
         <w:numPr>
           <w:ilvl w:val="0"/>
-          <w:numId w:val="8"/>
+          <w:numId w:val="9"/>
         </w:numPr>
         <w:ind w:left="720" w:hanging="360"/>
         <w:rPr>
@@ -415,7 +636,7 @@
       <w:pPr>
         <w:numPr>
           <w:ilvl w:val="0"/>
-          <w:numId w:val="8"/>
+          <w:numId w:val="9"/>
         </w:numPr>
         <w:ind w:left="720" w:hanging="360"/>
         <w:rPr>
@@ -433,7 +654,7 @@
       <w:pPr>
         <w:numPr>
           <w:ilvl w:val="0"/>
-          <w:numId w:val="8"/>
+          <w:numId w:val="9"/>
         </w:numPr>
         <w:ind w:left="720" w:hanging="360"/>
         <w:rPr>
@@ -451,7 +672,7 @@
       <w:pPr>
         <w:numPr>
           <w:ilvl w:val="0"/>
-          <w:numId w:val="8"/>
+          <w:numId w:val="9"/>
         </w:numPr>
         <w:ind w:left="720" w:hanging="360"/>
         <w:rPr>
@@ -470,8 +691,8 @@
         <w:pStyle w:val="Heading4"/>
         <w:rPr/>
       </w:pPr>
-      <w:bookmarkStart w:colFirst="0" w:colLast="0" w:name="_jixl9jve0z4z" w:id="4"/>
-      <w:bookmarkEnd w:id="4"/>
+      <w:bookmarkStart w:colFirst="0" w:colLast="0" w:name="_jixl9jve0z4z" w:id="5"/>
+      <w:bookmarkEnd w:id="5"/>
       <w:r>
         <w:rPr>
           <w:rtl w:val="0"/>
@@ -510,12 +731,12 @@
           <wp:inline distB="114300" distT="114300" distL="114300" distR="114300">
             <wp:extent cx="5943600" cy="3683000"/>
             <wp:effectExtent b="0" l="0" r="0" t="0"/>
-            <wp:docPr id="23" name="image23.png"/>
+            <wp:docPr id="23" name="image28.png"/>
             <a:graphic>
               <a:graphicData uri="http://schemas.openxmlformats.org/drawingml/2006/picture">
                 <pic:pic>
                   <pic:nvPicPr>
-                    <pic:cNvPr id="0" name="image23.png"/>
+                    <pic:cNvPr id="0" name="image28.png"/>
                     <pic:cNvPicPr preferRelativeResize="0"/>
                   </pic:nvPicPr>
                   <pic:blipFill>
@@ -550,8 +771,8 @@
         <w:pStyle w:val="Heading4"/>
         <w:rPr/>
       </w:pPr>
-      <w:bookmarkStart w:colFirst="0" w:colLast="0" w:name="_b1hj6wnr6w2x" w:id="5"/>
-      <w:bookmarkEnd w:id="5"/>
+      <w:bookmarkStart w:colFirst="0" w:colLast="0" w:name="_b1hj6wnr6w2x" w:id="6"/>
+      <w:bookmarkEnd w:id="6"/>
       <w:r>
         <w:rPr>
           <w:rtl w:val="0"/>
@@ -575,8 +796,8 @@
         <w:pStyle w:val="Heading5"/>
         <w:rPr/>
       </w:pPr>
-      <w:bookmarkStart w:colFirst="0" w:colLast="0" w:name="_54vr5osu0m1d" w:id="6"/>
-      <w:bookmarkEnd w:id="6"/>
+      <w:bookmarkStart w:colFirst="0" w:colLast="0" w:name="_54vr5osu0m1d" w:id="7"/>
+      <w:bookmarkEnd w:id="7"/>
       <w:r>
         <w:rPr>
           <w:rtl w:val="0"/>
@@ -621,8 +842,8 @@
         <w:pStyle w:val="Heading5"/>
         <w:rPr/>
       </w:pPr>
-      <w:bookmarkStart w:colFirst="0" w:colLast="0" w:name="_i32b3355azxn" w:id="7"/>
-      <w:bookmarkEnd w:id="7"/>
+      <w:bookmarkStart w:colFirst="0" w:colLast="0" w:name="_i32b3355azxn" w:id="8"/>
+      <w:bookmarkEnd w:id="8"/>
       <w:r>
         <w:rPr>
           <w:rtl w:val="0"/>
@@ -661,12 +882,12 @@
           <wp:inline distB="114300" distT="114300" distL="114300" distR="114300">
             <wp:extent cx="5943600" cy="3746500"/>
             <wp:effectExtent b="0" l="0" r="0" t="0"/>
-            <wp:docPr id="10" name="image7.png"/>
+            <wp:docPr id="10" name="image11.png"/>
             <a:graphic>
               <a:graphicData uri="http://schemas.openxmlformats.org/drawingml/2006/picture">
                 <pic:pic>
                   <pic:nvPicPr>
-                    <pic:cNvPr id="0" name="image7.png"/>
+                    <pic:cNvPr id="0" name="image11.png"/>
                     <pic:cNvPicPr preferRelativeResize="0"/>
                   </pic:nvPicPr>
                   <pic:blipFill>
@@ -768,8 +989,8 @@
         <w:pStyle w:val="Heading5"/>
         <w:rPr/>
       </w:pPr>
-      <w:bookmarkStart w:colFirst="0" w:colLast="0" w:name="_t8gxrmw8umat" w:id="8"/>
-      <w:bookmarkEnd w:id="8"/>
+      <w:bookmarkStart w:colFirst="0" w:colLast="0" w:name="_t8gxrmw8umat" w:id="9"/>
+      <w:bookmarkEnd w:id="9"/>
       <w:r>
         <w:rPr>
           <w:rtl w:val="0"/>
@@ -829,12 +1050,12 @@
           <wp:inline distB="114300" distT="114300" distL="114300" distR="114300">
             <wp:extent cx="5943600" cy="1562100"/>
             <wp:effectExtent b="0" l="0" r="0" t="0"/>
-            <wp:docPr id="29" name="image22.png"/>
+            <wp:docPr id="29" name="image13.png"/>
             <a:graphic>
               <a:graphicData uri="http://schemas.openxmlformats.org/drawingml/2006/picture">
                 <pic:pic>
                   <pic:nvPicPr>
-                    <pic:cNvPr id="0" name="image22.png"/>
+                    <pic:cNvPr id="0" name="image13.png"/>
                     <pic:cNvPicPr preferRelativeResize="0"/>
                   </pic:nvPicPr>
                   <pic:blipFill>
@@ -874,12 +1095,12 @@
           <wp:inline distB="114300" distT="114300" distL="114300" distR="114300">
             <wp:extent cx="5943600" cy="1333500"/>
             <wp:effectExtent b="0" l="0" r="0" t="0"/>
-            <wp:docPr id="6" name="image17.png"/>
+            <wp:docPr id="6" name="image25.png"/>
             <a:graphic>
               <a:graphicData uri="http://schemas.openxmlformats.org/drawingml/2006/picture">
                 <pic:pic>
                   <pic:nvPicPr>
-                    <pic:cNvPr id="0" name="image17.png"/>
+                    <pic:cNvPr id="0" name="image25.png"/>
                     <pic:cNvPicPr preferRelativeResize="0"/>
                   </pic:nvPicPr>
                   <pic:blipFill>
@@ -914,8 +1135,8 @@
         <w:pStyle w:val="Heading5"/>
         <w:rPr/>
       </w:pPr>
-      <w:bookmarkStart w:colFirst="0" w:colLast="0" w:name="_moc1etkz05yb" w:id="9"/>
-      <w:bookmarkEnd w:id="9"/>
+      <w:bookmarkStart w:colFirst="0" w:colLast="0" w:name="_moc1etkz05yb" w:id="10"/>
+      <w:bookmarkEnd w:id="10"/>
       <w:r>
         <w:rPr>
           <w:rtl w:val="0"/>
@@ -954,12 +1175,12 @@
           <wp:inline distB="114300" distT="114300" distL="114300" distR="114300">
             <wp:extent cx="5943600" cy="1346200"/>
             <wp:effectExtent b="0" l="0" r="0" t="0"/>
-            <wp:docPr id="7" name="image6.png"/>
+            <wp:docPr id="7" name="image15.png"/>
             <a:graphic>
               <a:graphicData uri="http://schemas.openxmlformats.org/drawingml/2006/picture">
                 <pic:pic>
                   <pic:nvPicPr>
-                    <pic:cNvPr id="0" name="image6.png"/>
+                    <pic:cNvPr id="0" name="image15.png"/>
                     <pic:cNvPicPr preferRelativeResize="0"/>
                   </pic:nvPicPr>
                   <pic:blipFill>
@@ -999,12 +1220,12 @@
           <wp:inline distB="114300" distT="114300" distL="114300" distR="114300">
             <wp:extent cx="5943600" cy="1320800"/>
             <wp:effectExtent b="0" l="0" r="0" t="0"/>
-            <wp:docPr id="2" name="image9.png"/>
+            <wp:docPr id="2" name="image3.png"/>
             <a:graphic>
               <a:graphicData uri="http://schemas.openxmlformats.org/drawingml/2006/picture">
                 <pic:pic>
                   <pic:nvPicPr>
-                    <pic:cNvPr id="0" name="image9.png"/>
+                    <pic:cNvPr id="0" name="image3.png"/>
                     <pic:cNvPicPr preferRelativeResize="0"/>
                   </pic:nvPicPr>
                   <pic:blipFill>
@@ -1039,8 +1260,8 @@
         <w:pStyle w:val="Heading5"/>
         <w:rPr/>
       </w:pPr>
-      <w:bookmarkStart w:colFirst="0" w:colLast="0" w:name="_hyv1uzq7gen8" w:id="10"/>
-      <w:bookmarkEnd w:id="10"/>
+      <w:bookmarkStart w:colFirst="0" w:colLast="0" w:name="_hyv1uzq7gen8" w:id="11"/>
+      <w:bookmarkEnd w:id="11"/>
       <w:r>
         <w:rPr>
           <w:rtl w:val="0"/>
@@ -1064,8 +1285,8 @@
         <w:pStyle w:val="Heading3"/>
         <w:rPr/>
       </w:pPr>
-      <w:bookmarkStart w:colFirst="0" w:colLast="0" w:name="_g6mphm5s31wg" w:id="11"/>
-      <w:bookmarkEnd w:id="11"/>
+      <w:bookmarkStart w:colFirst="0" w:colLast="0" w:name="_g6mphm5s31wg" w:id="12"/>
+      <w:bookmarkEnd w:id="12"/>
       <w:r>
         <w:rPr>
           <w:rtl w:val="0"/>
@@ -1206,7 +1427,7 @@
       <w:pPr>
         <w:numPr>
           <w:ilvl w:val="0"/>
-          <w:numId w:val="7"/>
+          <w:numId w:val="8"/>
         </w:numPr>
         <w:ind w:left="720" w:hanging="360"/>
         <w:rPr>
@@ -1233,7 +1454,7 @@
       <w:pPr>
         <w:numPr>
           <w:ilvl w:val="0"/>
-          <w:numId w:val="7"/>
+          <w:numId w:val="8"/>
         </w:numPr>
         <w:ind w:left="720" w:hanging="360"/>
         <w:rPr>
@@ -1276,12 +1497,12 @@
           <wp:inline distB="114300" distT="114300" distL="114300" distR="114300">
             <wp:extent cx="5943600" cy="1701800"/>
             <wp:effectExtent b="0" l="0" r="0" t="0"/>
-            <wp:docPr id="9" name="image27.png"/>
+            <wp:docPr id="9" name="image12.png"/>
             <a:graphic>
               <a:graphicData uri="http://schemas.openxmlformats.org/drawingml/2006/picture">
                 <pic:pic>
                   <pic:nvPicPr>
-                    <pic:cNvPr id="0" name="image27.png"/>
+                    <pic:cNvPr id="0" name="image12.png"/>
                     <pic:cNvPicPr preferRelativeResize="0"/>
                   </pic:nvPicPr>
                   <pic:blipFill>
@@ -1316,8 +1537,8 @@
         <w:pStyle w:val="Heading3"/>
         <w:rPr/>
       </w:pPr>
-      <w:bookmarkStart w:colFirst="0" w:colLast="0" w:name="_g3nv9mwp2qz" w:id="12"/>
-      <w:bookmarkEnd w:id="12"/>
+      <w:bookmarkStart w:colFirst="0" w:colLast="0" w:name="_g3nv9mwp2qz" w:id="13"/>
+      <w:bookmarkEnd w:id="13"/>
       <w:r>
         <w:rPr>
           <w:rtl w:val="0"/>
@@ -1351,12 +1572,12 @@
           <wp:inline distB="114300" distT="114300" distL="114300" distR="114300">
             <wp:extent cx="5943600" cy="4330700"/>
             <wp:effectExtent b="0" l="0" r="0" t="0"/>
-            <wp:docPr id="12" name="image12.png"/>
+            <wp:docPr id="12" name="image10.png"/>
             <a:graphic>
               <a:graphicData uri="http://schemas.openxmlformats.org/drawingml/2006/picture">
                 <pic:pic>
                   <pic:nvPicPr>
-                    <pic:cNvPr id="0" name="image12.png"/>
+                    <pic:cNvPr id="0" name="image10.png"/>
                     <pic:cNvPicPr preferRelativeResize="0"/>
                   </pic:nvPicPr>
                   <pic:blipFill>
@@ -1474,8 +1695,8 @@
         <w:pStyle w:val="Heading4"/>
         <w:rPr/>
       </w:pPr>
-      <w:bookmarkStart w:colFirst="0" w:colLast="0" w:name="_w3wtfk9maotq" w:id="13"/>
-      <w:bookmarkEnd w:id="13"/>
+      <w:bookmarkStart w:colFirst="0" w:colLast="0" w:name="_w3wtfk9maotq" w:id="14"/>
+      <w:bookmarkEnd w:id="14"/>
       <w:r>
         <w:rPr>
           <w:rtl w:val="0"/>
@@ -1787,12 +2008,12 @@
           <wp:inline distB="114300" distT="114300" distL="114300" distR="114300">
             <wp:extent cx="5943600" cy="3187700"/>
             <wp:effectExtent b="0" l="0" r="0" t="0"/>
-            <wp:docPr id="1" name="image19.png"/>
+            <wp:docPr id="1" name="image17.png"/>
             <a:graphic>
               <a:graphicData uri="http://schemas.openxmlformats.org/drawingml/2006/picture">
                 <pic:pic>
                   <pic:nvPicPr>
-                    <pic:cNvPr id="0" name="image19.png"/>
+                    <pic:cNvPr id="0" name="image17.png"/>
                     <pic:cNvPicPr preferRelativeResize="0"/>
                   </pic:nvPicPr>
                   <pic:blipFill>
@@ -1827,8 +2048,8 @@
         <w:pStyle w:val="Heading4"/>
         <w:rPr/>
       </w:pPr>
-      <w:bookmarkStart w:colFirst="0" w:colLast="0" w:name="_hmsz79ubzfer" w:id="14"/>
-      <w:bookmarkEnd w:id="14"/>
+      <w:bookmarkStart w:colFirst="0" w:colLast="0" w:name="_hmsz79ubzfer" w:id="15"/>
+      <w:bookmarkEnd w:id="15"/>
       <w:r>
         <w:rPr>
           <w:rtl w:val="0"/>
@@ -1852,8 +2073,8 @@
         <w:pStyle w:val="Heading3"/>
         <w:rPr/>
       </w:pPr>
-      <w:bookmarkStart w:colFirst="0" w:colLast="0" w:name="_6vsq4io3b68t" w:id="15"/>
-      <w:bookmarkEnd w:id="15"/>
+      <w:bookmarkStart w:colFirst="0" w:colLast="0" w:name="_6vsq4io3b68t" w:id="16"/>
+      <w:bookmarkEnd w:id="16"/>
       <w:r>
         <w:rPr>
           <w:rtl w:val="0"/>
@@ -1892,12 +2113,12 @@
           <wp:inline distB="114300" distT="114300" distL="114300" distR="114300">
             <wp:extent cx="5943600" cy="4089400"/>
             <wp:effectExtent b="0" l="0" r="0" t="0"/>
-            <wp:docPr id="15" name="image4.png"/>
+            <wp:docPr id="15" name="image21.png"/>
             <a:graphic>
               <a:graphicData uri="http://schemas.openxmlformats.org/drawingml/2006/picture">
                 <pic:pic>
                   <pic:nvPicPr>
-                    <pic:cNvPr id="0" name="image4.png"/>
+                    <pic:cNvPr id="0" name="image21.png"/>
                     <pic:cNvPicPr preferRelativeResize="0"/>
                   </pic:nvPicPr>
                   <pic:blipFill>
@@ -1932,8 +2153,8 @@
         <w:pStyle w:val="Heading4"/>
         <w:rPr/>
       </w:pPr>
-      <w:bookmarkStart w:colFirst="0" w:colLast="0" w:name="_82inc8md5dcu" w:id="16"/>
-      <w:bookmarkEnd w:id="16"/>
+      <w:bookmarkStart w:colFirst="0" w:colLast="0" w:name="_82inc8md5dcu" w:id="17"/>
+      <w:bookmarkEnd w:id="17"/>
       <w:r>
         <w:rPr>
           <w:rtl w:val="0"/>
@@ -1962,12 +2183,12 @@
           <wp:inline distB="114300" distT="114300" distL="114300" distR="114300">
             <wp:extent cx="5943600" cy="4330700"/>
             <wp:effectExtent b="0" l="0" r="0" t="0"/>
-            <wp:docPr id="25" name="image12.png"/>
+            <wp:docPr id="25" name="image10.png"/>
             <a:graphic>
               <a:graphicData uri="http://schemas.openxmlformats.org/drawingml/2006/picture">
                 <pic:pic>
                   <pic:nvPicPr>
-                    <pic:cNvPr id="0" name="image12.png"/>
+                    <pic:cNvPr id="0" name="image10.png"/>
                     <pic:cNvPicPr preferRelativeResize="0"/>
                   </pic:nvPicPr>
                   <pic:blipFill>
@@ -1997,12 +2218,12 @@
           <wp:inline distB="114300" distT="114300" distL="114300" distR="114300">
             <wp:extent cx="5943600" cy="2082800"/>
             <wp:effectExtent b="0" l="0" r="0" t="0"/>
-            <wp:docPr id="8" name="image5.png"/>
+            <wp:docPr id="8" name="image6.png"/>
             <a:graphic>
               <a:graphicData uri="http://schemas.openxmlformats.org/drawingml/2006/picture">
                 <pic:pic>
                   <pic:nvPicPr>
-                    <pic:cNvPr id="0" name="image5.png"/>
+                    <pic:cNvPr id="0" name="image6.png"/>
                     <pic:cNvPicPr preferRelativeResize="0"/>
                   </pic:nvPicPr>
                   <pic:blipFill>
@@ -2032,12 +2253,12 @@
           <wp:inline distB="114300" distT="114300" distL="114300" distR="114300">
             <wp:extent cx="5943600" cy="1943100"/>
             <wp:effectExtent b="0" l="0" r="0" t="0"/>
-            <wp:docPr id="11" name="image15.png"/>
+            <wp:docPr id="11" name="image5.png"/>
             <a:graphic>
               <a:graphicData uri="http://schemas.openxmlformats.org/drawingml/2006/picture">
                 <pic:pic>
                   <pic:nvPicPr>
-                    <pic:cNvPr id="0" name="image15.png"/>
+                    <pic:cNvPr id="0" name="image5.png"/>
                     <pic:cNvPicPr preferRelativeResize="0"/>
                   </pic:nvPicPr>
                   <pic:blipFill>
@@ -2067,12 +2288,12 @@
           <wp:inline distB="114300" distT="114300" distL="114300" distR="114300">
             <wp:extent cx="5943600" cy="2235200"/>
             <wp:effectExtent b="0" l="0" r="0" t="0"/>
-            <wp:docPr id="17" name="image8.png"/>
+            <wp:docPr id="17" name="image16.png"/>
             <a:graphic>
               <a:graphicData uri="http://schemas.openxmlformats.org/drawingml/2006/picture">
                 <pic:pic>
                   <pic:nvPicPr>
-                    <pic:cNvPr id="0" name="image8.png"/>
+                    <pic:cNvPr id="0" name="image16.png"/>
                     <pic:cNvPicPr preferRelativeResize="0"/>
                   </pic:nvPicPr>
                   <pic:blipFill>
@@ -2102,12 +2323,12 @@
           <wp:inline distB="114300" distT="114300" distL="114300" distR="114300">
             <wp:extent cx="5943600" cy="2476500"/>
             <wp:effectExtent b="0" l="0" r="0" t="0"/>
-            <wp:docPr id="21" name="image20.png"/>
+            <wp:docPr id="21" name="image7.png"/>
             <a:graphic>
               <a:graphicData uri="http://schemas.openxmlformats.org/drawingml/2006/picture">
                 <pic:pic>
                   <pic:nvPicPr>
-                    <pic:cNvPr id="0" name="image20.png"/>
+                    <pic:cNvPr id="0" name="image7.png"/>
                     <pic:cNvPicPr preferRelativeResize="0"/>
                   </pic:nvPicPr>
                   <pic:blipFill>
@@ -2137,12 +2358,12 @@
           <wp:inline distB="114300" distT="114300" distL="114300" distR="114300">
             <wp:extent cx="5943600" cy="2425700"/>
             <wp:effectExtent b="0" l="0" r="0" t="0"/>
-            <wp:docPr id="27" name="image21.png"/>
+            <wp:docPr id="27" name="image20.png"/>
             <a:graphic>
               <a:graphicData uri="http://schemas.openxmlformats.org/drawingml/2006/picture">
                 <pic:pic>
                   <pic:nvPicPr>
-                    <pic:cNvPr id="0" name="image21.png"/>
+                    <pic:cNvPr id="0" name="image20.png"/>
                     <pic:cNvPicPr preferRelativeResize="0"/>
                   </pic:nvPicPr>
                   <pic:blipFill>
@@ -2172,12 +2393,12 @@
           <wp:inline distB="114300" distT="114300" distL="114300" distR="114300">
             <wp:extent cx="5943600" cy="1955800"/>
             <wp:effectExtent b="0" l="0" r="0" t="0"/>
-            <wp:docPr id="24" name="image26.png"/>
+            <wp:docPr id="24" name="image9.png"/>
             <a:graphic>
               <a:graphicData uri="http://schemas.openxmlformats.org/drawingml/2006/picture">
                 <pic:pic>
                   <pic:nvPicPr>
-                    <pic:cNvPr id="0" name="image26.png"/>
+                    <pic:cNvPr id="0" name="image9.png"/>
                     <pic:cNvPicPr preferRelativeResize="0"/>
                   </pic:nvPicPr>
                   <pic:blipFill>
@@ -2207,12 +2428,12 @@
           <wp:inline distB="114300" distT="114300" distL="114300" distR="114300">
             <wp:extent cx="5943600" cy="3670300"/>
             <wp:effectExtent b="0" l="0" r="0" t="0"/>
-            <wp:docPr id="3" name="image13.png"/>
+            <wp:docPr id="3" name="image4.png"/>
             <a:graphic>
               <a:graphicData uri="http://schemas.openxmlformats.org/drawingml/2006/picture">
                 <pic:pic>
                   <pic:nvPicPr>
-                    <pic:cNvPr id="0" name="image13.png"/>
+                    <pic:cNvPr id="0" name="image4.png"/>
                     <pic:cNvPicPr preferRelativeResize="0"/>
                   </pic:nvPicPr>
                   <pic:blipFill>
@@ -2242,12 +2463,12 @@
           <wp:inline distB="114300" distT="114300" distL="114300" distR="114300">
             <wp:extent cx="5943600" cy="1701800"/>
             <wp:effectExtent b="0" l="0" r="0" t="0"/>
-            <wp:docPr id="26" name="image24.png"/>
+            <wp:docPr id="26" name="image27.png"/>
             <a:graphic>
               <a:graphicData uri="http://schemas.openxmlformats.org/drawingml/2006/picture">
                 <pic:pic>
                   <pic:nvPicPr>
-                    <pic:cNvPr id="0" name="image24.png"/>
+                    <pic:cNvPr id="0" name="image27.png"/>
                     <pic:cNvPicPr preferRelativeResize="0"/>
                   </pic:nvPicPr>
                   <pic:blipFill>
@@ -2277,12 +2498,12 @@
           <wp:inline distB="114300" distT="114300" distL="114300" distR="114300">
             <wp:extent cx="5943600" cy="2578100"/>
             <wp:effectExtent b="0" l="0" r="0" t="0"/>
-            <wp:docPr id="20" name="image2.png"/>
+            <wp:docPr id="20" name="image1.png"/>
             <a:graphic>
               <a:graphicData uri="http://schemas.openxmlformats.org/drawingml/2006/picture">
                 <pic:pic>
                   <pic:nvPicPr>
-                    <pic:cNvPr id="0" name="image2.png"/>
+                    <pic:cNvPr id="0" name="image1.png"/>
                     <pic:cNvPicPr preferRelativeResize="0"/>
                   </pic:nvPicPr>
                   <pic:blipFill>
@@ -2312,12 +2533,12 @@
           <wp:inline distB="114300" distT="114300" distL="114300" distR="114300">
             <wp:extent cx="5943600" cy="1511300"/>
             <wp:effectExtent b="0" l="0" r="0" t="0"/>
-            <wp:docPr id="19" name="image11.png"/>
+            <wp:docPr id="19" name="image23.png"/>
             <a:graphic>
               <a:graphicData uri="http://schemas.openxmlformats.org/drawingml/2006/picture">
                 <pic:pic>
                   <pic:nvPicPr>
-                    <pic:cNvPr id="0" name="image11.png"/>
+                    <pic:cNvPr id="0" name="image23.png"/>
                     <pic:cNvPicPr preferRelativeResize="0"/>
                   </pic:nvPicPr>
                   <pic:blipFill>
@@ -2347,12 +2568,12 @@
           <wp:inline distB="114300" distT="114300" distL="114300" distR="114300">
             <wp:extent cx="5943600" cy="3086100"/>
             <wp:effectExtent b="0" l="0" r="0" t="0"/>
-            <wp:docPr id="22" name="image28.png"/>
+            <wp:docPr id="22" name="image8.png"/>
             <a:graphic>
               <a:graphicData uri="http://schemas.openxmlformats.org/drawingml/2006/picture">
                 <pic:pic>
                   <pic:nvPicPr>
-                    <pic:cNvPr id="0" name="image28.png"/>
+                    <pic:cNvPr id="0" name="image8.png"/>
                     <pic:cNvPicPr preferRelativeResize="0"/>
                   </pic:nvPicPr>
                   <pic:blipFill>
@@ -2382,12 +2603,12 @@
           <wp:inline distB="114300" distT="114300" distL="114300" distR="114300">
             <wp:extent cx="5943600" cy="1701800"/>
             <wp:effectExtent b="0" l="0" r="0" t="0"/>
-            <wp:docPr id="4" name="image27.png"/>
+            <wp:docPr id="4" name="image12.png"/>
             <a:graphic>
               <a:graphicData uri="http://schemas.openxmlformats.org/drawingml/2006/picture">
                 <pic:pic>
                   <pic:nvPicPr>
-                    <pic:cNvPr id="0" name="image27.png"/>
+                    <pic:cNvPr id="0" name="image12.png"/>
                     <pic:cNvPicPr preferRelativeResize="0"/>
                   </pic:nvPicPr>
                   <pic:blipFill>
@@ -2417,12 +2638,12 @@
           <wp:inline distB="114300" distT="114300" distL="114300" distR="114300">
             <wp:extent cx="5943600" cy="2070100"/>
             <wp:effectExtent b="0" l="0" r="0" t="0"/>
-            <wp:docPr id="18" name="image10.png"/>
+            <wp:docPr id="18" name="image18.png"/>
             <a:graphic>
               <a:graphicData uri="http://schemas.openxmlformats.org/drawingml/2006/picture">
                 <pic:pic>
                   <pic:nvPicPr>
-                    <pic:cNvPr id="0" name="image10.png"/>
+                    <pic:cNvPr id="0" name="image18.png"/>
                     <pic:cNvPicPr preferRelativeResize="0"/>
                   </pic:nvPicPr>
                   <pic:blipFill>
@@ -2452,12 +2673,12 @@
           <wp:inline distB="114300" distT="114300" distL="114300" distR="114300">
             <wp:extent cx="5943600" cy="1498600"/>
             <wp:effectExtent b="0" l="0" r="0" t="0"/>
-            <wp:docPr id="14" name="image3.png"/>
+            <wp:docPr id="14" name="image22.png"/>
             <a:graphic>
               <a:graphicData uri="http://schemas.openxmlformats.org/drawingml/2006/picture">
                 <pic:pic>
                   <pic:nvPicPr>
-                    <pic:cNvPr id="0" name="image3.png"/>
+                    <pic:cNvPr id="0" name="image22.png"/>
                     <pic:cNvPicPr preferRelativeResize="0"/>
                   </pic:nvPicPr>
                   <pic:blipFill>
@@ -2487,12 +2708,12 @@
           <wp:inline distB="114300" distT="114300" distL="114300" distR="114300">
             <wp:extent cx="5943600" cy="2222500"/>
             <wp:effectExtent b="0" l="0" r="0" t="0"/>
-            <wp:docPr id="30" name="image16.png"/>
+            <wp:docPr id="30" name="image24.png"/>
             <a:graphic>
               <a:graphicData uri="http://schemas.openxmlformats.org/drawingml/2006/picture">
                 <pic:pic>
                   <pic:nvPicPr>
-                    <pic:cNvPr id="0" name="image16.png"/>
+                    <pic:cNvPr id="0" name="image24.png"/>
                     <pic:cNvPicPr preferRelativeResize="0"/>
                   </pic:nvPicPr>
                   <pic:blipFill>
@@ -2537,8 +2758,8 @@
         <w:pStyle w:val="Heading4"/>
         <w:rPr/>
       </w:pPr>
-      <w:bookmarkStart w:colFirst="0" w:colLast="0" w:name="_a8f1t276ohg1" w:id="17"/>
-      <w:bookmarkEnd w:id="17"/>
+      <w:bookmarkStart w:colFirst="0" w:colLast="0" w:name="_a8f1t276ohg1" w:id="18"/>
+      <w:bookmarkEnd w:id="18"/>
       <w:r>
         <w:rPr>
           <w:rtl w:val="0"/>
@@ -2593,8 +2814,8 @@
         <w:pStyle w:val="Heading4"/>
         <w:rPr/>
       </w:pPr>
-      <w:bookmarkStart w:colFirst="0" w:colLast="0" w:name="_s4pt5z6otmih" w:id="18"/>
-      <w:bookmarkEnd w:id="18"/>
+      <w:bookmarkStart w:colFirst="0" w:colLast="0" w:name="_s4pt5z6otmih" w:id="19"/>
+      <w:bookmarkEnd w:id="19"/>
       <w:r>
         <w:rPr>
           <w:rtl w:val="0"/>
@@ -2675,12 +2896,12 @@
           <wp:inline distB="114300" distT="114300" distL="114300" distR="114300">
             <wp:extent cx="5943600" cy="4178300"/>
             <wp:effectExtent b="0" l="0" r="0" t="0"/>
-            <wp:docPr id="16" name="image18.png"/>
+            <wp:docPr id="16" name="image19.png"/>
             <a:graphic>
               <a:graphicData uri="http://schemas.openxmlformats.org/drawingml/2006/picture">
                 <pic:pic>
                   <pic:nvPicPr>
-                    <pic:cNvPr id="0" name="image18.png"/>
+                    <pic:cNvPr id="0" name="image19.png"/>
                     <pic:cNvPicPr preferRelativeResize="0"/>
                   </pic:nvPicPr>
                   <pic:blipFill>
@@ -2715,13 +2936,13 @@
         <w:pStyle w:val="Heading3"/>
         <w:rPr/>
       </w:pPr>
-      <w:bookmarkStart w:colFirst="0" w:colLast="0" w:name="_nxn8nwwjycyq" w:id="19"/>
-      <w:bookmarkEnd w:id="19"/>
-      <w:r>
-        <w:rPr>
-          <w:rtl w:val="0"/>
-        </w:rPr>
-        <w:t xml:space="preserve">Finalize end-to-end reference architecture</w:t>
+      <w:bookmarkStart w:colFirst="0" w:colLast="0" w:name="_nxn8nwwjycyq" w:id="20"/>
+      <w:bookmarkEnd w:id="20"/>
+      <w:r>
+        <w:rPr>
+          <w:rtl w:val="0"/>
+        </w:rPr>
+        <w:t xml:space="preserve">6. Finalize end-to-end reference architecture</w:t>
       </w:r>
     </w:p>
     <w:p>
@@ -2740,8 +2961,8 @@
         <w:pStyle w:val="Heading4"/>
         <w:rPr/>
       </w:pPr>
-      <w:bookmarkStart w:colFirst="0" w:colLast="0" w:name="_o8a37ci82y9d" w:id="20"/>
-      <w:bookmarkEnd w:id="20"/>
+      <w:bookmarkStart w:colFirst="0" w:colLast="0" w:name="_o8a37ci82y9d" w:id="21"/>
+      <w:bookmarkEnd w:id="21"/>
       <w:r>
         <w:rPr>
           <w:rtl w:val="0"/>
@@ -2765,8 +2986,8 @@
         <w:pStyle w:val="Heading4"/>
         <w:rPr/>
       </w:pPr>
-      <w:bookmarkStart w:colFirst="0" w:colLast="0" w:name="_pyffh3qa3llt" w:id="21"/>
-      <w:bookmarkEnd w:id="21"/>
+      <w:bookmarkStart w:colFirst="0" w:colLast="0" w:name="_pyffh3qa3llt" w:id="22"/>
+      <w:bookmarkEnd w:id="22"/>
       <w:r>
         <w:rPr>
           <w:rtl w:val="0"/>
@@ -3028,8 +3249,8 @@
         <w:pStyle w:val="Heading4"/>
         <w:rPr/>
       </w:pPr>
-      <w:bookmarkStart w:colFirst="0" w:colLast="0" w:name="_3eegfaansub3" w:id="22"/>
-      <w:bookmarkEnd w:id="22"/>
+      <w:bookmarkStart w:colFirst="0" w:colLast="0" w:name="_3eegfaansub3" w:id="23"/>
+      <w:bookmarkEnd w:id="23"/>
       <w:r>
         <w:rPr>
           <w:rtl w:val="0"/>
@@ -3053,8 +3274,8 @@
         <w:pStyle w:val="Heading5"/>
         <w:rPr/>
       </w:pPr>
-      <w:bookmarkStart w:colFirst="0" w:colLast="0" w:name="_6g7i4po8l7jg" w:id="23"/>
-      <w:bookmarkEnd w:id="23"/>
+      <w:bookmarkStart w:colFirst="0" w:colLast="0" w:name="_6g7i4po8l7jg" w:id="24"/>
+      <w:bookmarkEnd w:id="24"/>
       <w:r>
         <w:rPr>
           <w:rtl w:val="0"/>
@@ -3180,12 +3401,12 @@
           <wp:inline distB="114300" distT="114300" distL="114300" distR="114300">
             <wp:extent cx="5943600" cy="3289300"/>
             <wp:effectExtent b="0" l="0" r="0" t="0"/>
-            <wp:docPr id="28" name="image25.png"/>
+            <wp:docPr id="28" name="image26.png"/>
             <a:graphic>
               <a:graphicData uri="http://schemas.openxmlformats.org/drawingml/2006/picture">
                 <pic:pic>
                   <pic:nvPicPr>
-                    <pic:cNvPr id="0" name="image25.png"/>
+                    <pic:cNvPr id="0" name="image26.png"/>
                     <pic:cNvPicPr preferRelativeResize="0"/>
                   </pic:nvPicPr>
                   <pic:blipFill>
@@ -3220,8 +3441,8 @@
         <w:pStyle w:val="Heading5"/>
         <w:rPr/>
       </w:pPr>
-      <w:bookmarkStart w:colFirst="0" w:colLast="0" w:name="_s8dws87sihnm" w:id="24"/>
-      <w:bookmarkEnd w:id="24"/>
+      <w:bookmarkStart w:colFirst="0" w:colLast="0" w:name="_s8dws87sihnm" w:id="25"/>
+      <w:bookmarkEnd w:id="25"/>
       <w:r>
         <w:rPr>
           <w:rtl w:val="0"/>
@@ -3245,8 +3466,8 @@
         <w:pStyle w:val="Heading5"/>
         <w:rPr/>
       </w:pPr>
-      <w:bookmarkStart w:colFirst="0" w:colLast="0" w:name="_omy7kvozl463" w:id="25"/>
-      <w:bookmarkEnd w:id="25"/>
+      <w:bookmarkStart w:colFirst="0" w:colLast="0" w:name="_omy7kvozl463" w:id="26"/>
+      <w:bookmarkEnd w:id="26"/>
       <w:r>
         <w:rPr>
           <w:rtl w:val="0"/>
@@ -3270,8 +3491,8 @@
         <w:pStyle w:val="Heading5"/>
         <w:rPr/>
       </w:pPr>
-      <w:bookmarkStart w:colFirst="0" w:colLast="0" w:name="_ag4e7nkg6oeu" w:id="26"/>
-      <w:bookmarkEnd w:id="26"/>
+      <w:bookmarkStart w:colFirst="0" w:colLast="0" w:name="_ag4e7nkg6oeu" w:id="27"/>
+      <w:bookmarkEnd w:id="27"/>
       <w:r>
         <w:rPr>
           <w:rtl w:val="0"/>
@@ -3295,8 +3516,8 @@
         <w:pStyle w:val="Heading4"/>
         <w:rPr/>
       </w:pPr>
-      <w:bookmarkStart w:colFirst="0" w:colLast="0" w:name="_izc2ov5dzg36" w:id="27"/>
-      <w:bookmarkEnd w:id="27"/>
+      <w:bookmarkStart w:colFirst="0" w:colLast="0" w:name="_izc2ov5dzg36" w:id="28"/>
+      <w:bookmarkEnd w:id="28"/>
       <w:r>
         <w:rPr>
           <w:rtl w:val="0"/>
@@ -3558,8 +3779,8 @@
         <w:pStyle w:val="Heading2"/>
         <w:rPr/>
       </w:pPr>
-      <w:bookmarkStart w:colFirst="0" w:colLast="0" w:name="_1ohzivm7pjm8" w:id="28"/>
-      <w:bookmarkEnd w:id="28"/>
+      <w:bookmarkStart w:colFirst="0" w:colLast="0" w:name="_1ohzivm7pjm8" w:id="29"/>
+      <w:bookmarkEnd w:id="29"/>
       <w:r>
         <w:rPr>
           <w:rtl w:val="0"/>
@@ -4409,6 +4630,116 @@
     </w:lvl>
   </w:abstractNum>
   <w:abstractNum w:abstractNumId="8">
+    <w:lvl w:ilvl="0">
+      <w:start w:val="1"/>
+      <w:numFmt w:val="bullet"/>
+      <w:lvlText w:val="●"/>
+      <w:lvlJc w:val="left"/>
+      <w:pPr>
+        <w:ind w:left="720" w:hanging="360"/>
+      </w:pPr>
+      <w:rPr>
+        <w:u w:val="none"/>
+      </w:rPr>
+    </w:lvl>
+    <w:lvl w:ilvl="1">
+      <w:start w:val="1"/>
+      <w:numFmt w:val="bullet"/>
+      <w:lvlText w:val="○"/>
+      <w:lvlJc w:val="left"/>
+      <w:pPr>
+        <w:ind w:left="1440" w:hanging="360"/>
+      </w:pPr>
+      <w:rPr>
+        <w:u w:val="none"/>
+      </w:rPr>
+    </w:lvl>
+    <w:lvl w:ilvl="2">
+      <w:start w:val="1"/>
+      <w:numFmt w:val="bullet"/>
+      <w:lvlText w:val="■"/>
+      <w:lvlJc w:val="left"/>
+      <w:pPr>
+        <w:ind w:left="2160" w:hanging="360"/>
+      </w:pPr>
+      <w:rPr>
+        <w:u w:val="none"/>
+      </w:rPr>
+    </w:lvl>
+    <w:lvl w:ilvl="3">
+      <w:start w:val="1"/>
+      <w:numFmt w:val="bullet"/>
+      <w:lvlText w:val="●"/>
+      <w:lvlJc w:val="left"/>
+      <w:pPr>
+        <w:ind w:left="2880" w:hanging="360"/>
+      </w:pPr>
+      <w:rPr>
+        <w:u w:val="none"/>
+      </w:rPr>
+    </w:lvl>
+    <w:lvl w:ilvl="4">
+      <w:start w:val="1"/>
+      <w:numFmt w:val="bullet"/>
+      <w:lvlText w:val="○"/>
+      <w:lvlJc w:val="left"/>
+      <w:pPr>
+        <w:ind w:left="3600" w:hanging="360"/>
+      </w:pPr>
+      <w:rPr>
+        <w:u w:val="none"/>
+      </w:rPr>
+    </w:lvl>
+    <w:lvl w:ilvl="5">
+      <w:start w:val="1"/>
+      <w:numFmt w:val="bullet"/>
+      <w:lvlText w:val="■"/>
+      <w:lvlJc w:val="left"/>
+      <w:pPr>
+        <w:ind w:left="4320" w:hanging="360"/>
+      </w:pPr>
+      <w:rPr>
+        <w:u w:val="none"/>
+      </w:rPr>
+    </w:lvl>
+    <w:lvl w:ilvl="6">
+      <w:start w:val="1"/>
+      <w:numFmt w:val="bullet"/>
+      <w:lvlText w:val="●"/>
+      <w:lvlJc w:val="left"/>
+      <w:pPr>
+        <w:ind w:left="5040" w:hanging="360"/>
+      </w:pPr>
+      <w:rPr>
+        <w:u w:val="none"/>
+      </w:rPr>
+    </w:lvl>
+    <w:lvl w:ilvl="7">
+      <w:start w:val="1"/>
+      <w:numFmt w:val="bullet"/>
+      <w:lvlText w:val="○"/>
+      <w:lvlJc w:val="left"/>
+      <w:pPr>
+        <w:ind w:left="5760" w:hanging="360"/>
+      </w:pPr>
+      <w:rPr>
+        <w:u w:val="none"/>
+      </w:rPr>
+    </w:lvl>
+    <w:lvl w:ilvl="8">
+      <w:start w:val="1"/>
+      <w:numFmt w:val="bullet"/>
+      <w:lvlText w:val="■"/>
+      <w:lvlJc w:val="left"/>
+      <w:pPr>
+        <w:ind w:left="6480" w:hanging="360"/>
+      </w:pPr>
+      <w:rPr>
+        <w:u w:val="none"/>
+      </w:rPr>
+    </w:lvl>
+  </w:abstractNum>
+  <w:abstractNum w:abstractNumId="9">
     <w:lvl w:ilvl="0">
       <w:start w:val="1"/>
       <w:numFmt w:val="bullet"/>
@@ -4541,6 +4872,9 @@
   </w:num>
   <w:num w:numId="8">
     <w:abstractNumId w:val="8"/>
+  </w:num>
+  <w:num w:numId="9">
+    <w:abstractNumId w:val="9"/>
   </w:num>
 </w:numbering>
 </file>

</xml_diff>